<commit_message>
Alterações mínimas na documentação e código
</commit_message>
<xml_diff>
--- a/Documentação/Entrevista.docx
+++ b/Documentação/Entrevista.docx
@@ -628,7 +628,21 @@
           <w:rFonts w:ascii="Arial" w:hAnsi="Arial" w:cs="Arial"/>
           <w:lang w:val="pt-PT"/>
         </w:rPr>
-        <w:t>Não […]. O negócio não é pagar o aluguer do filme, mas pagar uma percentagem sobre as receitas dele. Cada semana, ganhamos dinheiro pelo filme e, depois, todos os dias, enviamos para a distribuidora</w:t>
+        <w:t>Não […]. O negócio não é pagar o aluguer do filme, mas pagar um</w:t>
+      </w:r>
+      <w:r>
+        <w:rPr>
+          <w:rFonts w:ascii="Arial" w:hAnsi="Arial" w:cs="Arial"/>
+          <w:lang w:val="pt-PT"/>
+        </w:rPr>
+        <w:t xml:space="preserve">a percentagem sobre as receitas </w:t>
+      </w:r>
+      <w:r>
+        <w:rPr>
+          <w:rFonts w:ascii="Arial" w:hAnsi="Arial" w:cs="Arial"/>
+          <w:lang w:val="pt-PT"/>
+        </w:rPr>
+        <w:t>dele. Cada semana, ganhamos dinheiro pelo filme e, depois, todos os dias, enviamos para a distribuidora</w:t>
       </w:r>
       <w:r>
         <w:rPr>
@@ -642,7 +656,35 @@
           <w:rFonts w:ascii="Arial" w:hAnsi="Arial" w:cs="Arial"/>
           <w:lang w:val="pt-PT"/>
         </w:rPr>
-        <w:t xml:space="preserve"> valores que o filme está a fazer. Em cada semana, enviamos uma folha de bilheteira com os números todos […] e eles fatoram, consoante os valores que o cinema obteve, e debitam-nos um preço. Esse preço é que é variável. Podemos pagar 40% sobre a receita, podemos pagar 50, 6</w:t>
+        <w:t xml:space="preserve"> valores</w:t>
+      </w:r>
+      <w:r>
+        <w:rPr>
+          <w:rFonts w:ascii="Arial" w:hAnsi="Arial" w:cs="Arial"/>
+          <w:lang w:val="pt-PT"/>
+        </w:rPr>
+        <w:t>,</w:t>
+      </w:r>
+      <w:r>
+        <w:rPr>
+          <w:rFonts w:ascii="Arial" w:hAnsi="Arial" w:cs="Arial"/>
+          <w:lang w:val="pt-PT"/>
+        </w:rPr>
+        <w:t xml:space="preserve"> que o filme está a fazer. Em cada semana, enviamos uma folha de bilheteira com os números todos […] e eles fatoram, consoante os valores que o cinema obteve, e debitam-nos um preço. Ess</w:t>
+      </w:r>
+      <w:r>
+        <w:rPr>
+          <w:rFonts w:ascii="Arial" w:hAnsi="Arial" w:cs="Arial"/>
+          <w:lang w:val="pt-PT"/>
+        </w:rPr>
+        <w:t>e preço é que é variável: p</w:t>
+      </w:r>
+      <w:r>
+        <w:rPr>
+          <w:rFonts w:ascii="Arial" w:hAnsi="Arial" w:cs="Arial"/>
+          <w:lang w:val="pt-PT"/>
+        </w:rPr>
+        <w:t>odemos pagar 40% sobre a receita, podemos pagar 50, 6</w:t>
       </w:r>
       <w:r>
         <w:rPr>
@@ -943,7 +985,35 @@
           <w:rFonts w:ascii="Arial" w:hAnsi="Arial" w:cs="Arial"/>
           <w:lang w:val="pt-PT"/>
         </w:rPr>
-        <w:t>, há uma forma parva</w:t>
+        <w:t xml:space="preserve">, há uma </w:t>
+      </w:r>
+      <w:r>
+        <w:rPr>
+          <w:rFonts w:ascii="Arial" w:hAnsi="Arial" w:cs="Arial"/>
+          <w:lang w:val="pt-PT"/>
+        </w:rPr>
+        <w:t>“</w:t>
+      </w:r>
+      <w:r>
+        <w:rPr>
+          <w:rFonts w:ascii="Arial" w:hAnsi="Arial" w:cs="Arial"/>
+          <w:lang w:val="pt-PT"/>
+        </w:rPr>
+        <w:t>forma</w:t>
+      </w:r>
+      <w:r>
+        <w:rPr>
+          <w:rFonts w:ascii="Arial" w:hAnsi="Arial" w:cs="Arial"/>
+          <w:lang w:val="pt-PT"/>
+        </w:rPr>
+        <w:t>”</w:t>
+      </w:r>
+      <w:r>
+        <w:rPr>
+          <w:rFonts w:ascii="Arial" w:hAnsi="Arial" w:cs="Arial"/>
+          <w:lang w:val="pt-PT"/>
+        </w:rPr>
+        <w:t xml:space="preserve"> parva</w:t>
       </w:r>
       <w:r>
         <w:rPr>
@@ -1058,635 +1128,664 @@
         </w:rPr>
         <w:t xml:space="preserve"> de</w:t>
       </w:r>
+      <w:r>
+        <w:rPr>
+          <w:rFonts w:ascii="Arial" w:hAnsi="Arial" w:cs="Arial"/>
+          <w:b/>
+          <w:lang w:val="pt-PT"/>
+        </w:rPr>
+        <w:t xml:space="preserve"> cinema</w:t>
+      </w:r>
+      <w:r>
+        <w:rPr>
+          <w:rFonts w:ascii="Arial" w:hAnsi="Arial" w:cs="Arial"/>
+          <w:b/>
+          <w:lang w:val="pt-PT"/>
+        </w:rPr>
+        <w:t>?</w:t>
+      </w:r>
+    </w:p>
+    <w:p>
+      <w:pPr>
+        <w:jc w:val="both"/>
+        <w:rPr>
+          <w:rFonts w:ascii="Arial" w:hAnsi="Arial" w:cs="Arial"/>
+          <w:lang w:val="pt-PT"/>
+        </w:rPr>
+      </w:pPr>
+      <w:r>
+        <w:rPr>
+          <w:rFonts w:ascii="Arial" w:hAnsi="Arial" w:cs="Arial"/>
+          <w:lang w:val="pt-PT"/>
+        </w:rPr>
+        <w:t>Aparece a empresas, o número da sala, o lugar que “comprou”, valor… e mais nada.</w:t>
+      </w:r>
+    </w:p>
+    <w:p>
+      <w:pPr>
+        <w:jc w:val="both"/>
+        <w:rPr>
+          <w:rFonts w:ascii="Arial" w:hAnsi="Arial" w:cs="Arial"/>
+          <w:lang w:val="pt-PT"/>
+        </w:rPr>
+      </w:pPr>
+    </w:p>
+    <w:p>
+      <w:pPr>
+        <w:jc w:val="both"/>
+        <w:rPr>
+          <w:rFonts w:ascii="Arial" w:hAnsi="Arial" w:cs="Arial"/>
+          <w:b/>
+          <w:lang w:val="pt-PT"/>
+        </w:rPr>
+      </w:pPr>
+      <w:r>
+        <w:rPr>
+          <w:rFonts w:ascii="Arial" w:hAnsi="Arial" w:cs="Arial"/>
+          <w:b/>
+          <w:lang w:val="pt-PT"/>
+        </w:rPr>
+        <w:t>Como é tratada a classificação etária dos filmes?</w:t>
+      </w:r>
+    </w:p>
+    <w:p>
+      <w:pPr>
+        <w:jc w:val="both"/>
+        <w:rPr>
+          <w:rFonts w:ascii="Arial" w:hAnsi="Arial" w:cs="Arial"/>
+          <w:lang w:val="pt-PT"/>
+        </w:rPr>
+      </w:pPr>
+      <w:r>
+        <w:rPr>
+          <w:rFonts w:ascii="Arial" w:hAnsi="Arial" w:cs="Arial"/>
+          <w:lang w:val="pt-PT"/>
+        </w:rPr>
+        <w:t>Na bilheteira, temos uma lista com os filmes com as respetivas classificações. […] Um filme é classificado para maiores de 6 – para todas as idades -, maiores de 12, maiores de 14, maiores de 16 e maiores de 18 – interdito a menores de 18 – que só passo quando a faixa etár</w:t>
+      </w:r>
+      <w:r>
+        <w:rPr>
+          <w:rFonts w:ascii="Arial" w:hAnsi="Arial" w:cs="Arial"/>
+          <w:lang w:val="pt-PT"/>
+        </w:rPr>
+        <w:t xml:space="preserve">ia é justificada pela violência ou coisa assim. Para uma distribuidora poder alugar um filme, tem </w:t>
+      </w:r>
+      <w:r>
+        <w:rPr>
+          <w:rFonts w:ascii="Arial" w:hAnsi="Arial" w:cs="Arial"/>
+          <w:lang w:val="pt-PT"/>
+        </w:rPr>
+        <w:t>de primeiro</w:t>
+      </w:r>
+      <w:r>
+        <w:rPr>
+          <w:rFonts w:ascii="Arial" w:hAnsi="Arial" w:cs="Arial"/>
+          <w:lang w:val="pt-PT"/>
+        </w:rPr>
+        <w:t xml:space="preserve"> o enviar para o ICA [Instituto do Cinema e Audiovisual] para ser classificado</w:t>
+      </w:r>
+      <w:r>
+        <w:rPr>
+          <w:rFonts w:ascii="Arial" w:hAnsi="Arial" w:cs="Arial"/>
+          <w:lang w:val="pt-PT"/>
+        </w:rPr>
+        <w:t>. E, quando a distribuidora nos entrega o filme, ele traz já essas informações.</w:t>
+      </w:r>
+    </w:p>
+    <w:p>
+      <w:pPr>
+        <w:jc w:val="both"/>
+        <w:rPr>
+          <w:rFonts w:ascii="Arial" w:hAnsi="Arial" w:cs="Arial"/>
+          <w:lang w:val="pt-PT"/>
+        </w:rPr>
+      </w:pPr>
+    </w:p>
+    <w:p>
+      <w:pPr>
+        <w:jc w:val="both"/>
+        <w:rPr>
+          <w:rFonts w:ascii="Arial" w:hAnsi="Arial" w:cs="Arial"/>
+          <w:b/>
+          <w:lang w:val="pt-PT"/>
+        </w:rPr>
+      </w:pPr>
+      <w:r>
+        <w:rPr>
+          <w:rFonts w:ascii="Arial" w:hAnsi="Arial" w:cs="Arial"/>
+          <w:b/>
+          <w:lang w:val="pt-PT"/>
+        </w:rPr>
+        <w:t>Quando um cliente dá entrada</w:t>
+      </w:r>
+      <w:r>
+        <w:rPr>
+          <w:rFonts w:ascii="Arial" w:hAnsi="Arial" w:cs="Arial"/>
+          <w:b/>
+          <w:lang w:val="pt-PT"/>
+        </w:rPr>
+        <w:t>,</w:t>
+      </w:r>
+      <w:r>
+        <w:rPr>
+          <w:rFonts w:ascii="Arial" w:hAnsi="Arial" w:cs="Arial"/>
+          <w:b/>
+          <w:lang w:val="pt-PT"/>
+        </w:rPr>
+        <w:t xml:space="preserve"> o que guardam dele?</w:t>
+      </w:r>
+    </w:p>
+    <w:p>
+      <w:pPr>
+        <w:jc w:val="both"/>
+        <w:rPr>
+          <w:rFonts w:ascii="Arial" w:hAnsi="Arial" w:cs="Arial"/>
+          <w:lang w:val="pt-PT"/>
+        </w:rPr>
+      </w:pPr>
+      <w:r>
+        <w:rPr>
+          <w:rFonts w:ascii="Arial" w:hAnsi="Arial" w:cs="Arial"/>
+          <w:lang w:val="pt-PT"/>
+        </w:rPr>
+        <w:t>O cliente chega-se à bilheteira; diz que quer um bilhete; d</w:t>
+      </w:r>
+      <w:r>
+        <w:rPr>
+          <w:rFonts w:ascii="Arial" w:hAnsi="Arial" w:cs="Arial"/>
+          <w:lang w:val="pt-PT"/>
+        </w:rPr>
+        <w:t>iz qual é o filme e a rapariga que está lá, na bilheteira, clica para aparecer a sala e</w:t>
+      </w:r>
+      <w:r>
+        <w:rPr>
+          <w:rFonts w:ascii="Arial" w:hAnsi="Arial" w:cs="Arial"/>
+          <w:lang w:val="pt-PT"/>
+        </w:rPr>
+        <w:t>,</w:t>
+      </w:r>
+      <w:r>
+        <w:rPr>
+          <w:rFonts w:ascii="Arial" w:hAnsi="Arial" w:cs="Arial"/>
+          <w:lang w:val="pt-PT"/>
+        </w:rPr>
+        <w:t xml:space="preserve"> se ele quiser</w:t>
+      </w:r>
+      <w:r>
+        <w:rPr>
+          <w:rFonts w:ascii="Arial" w:hAnsi="Arial" w:cs="Arial"/>
+          <w:lang w:val="pt-PT"/>
+        </w:rPr>
+        <w:t>,</w:t>
+      </w:r>
+      <w:r>
+        <w:rPr>
+          <w:rFonts w:ascii="Arial" w:hAnsi="Arial" w:cs="Arial"/>
+          <w:lang w:val="pt-PT"/>
+        </w:rPr>
+        <w:t xml:space="preserve"> escolhe</w:t>
+      </w:r>
+      <w:r>
+        <w:rPr>
+          <w:rFonts w:ascii="Arial" w:hAnsi="Arial" w:cs="Arial"/>
+          <w:lang w:val="pt-PT"/>
+        </w:rPr>
+        <w:t xml:space="preserve"> </w:t>
+      </w:r>
+      <w:r>
+        <w:rPr>
+          <w:rFonts w:ascii="Arial" w:hAnsi="Arial" w:cs="Arial"/>
+          <w:lang w:val="pt-PT"/>
+        </w:rPr>
+        <w:t>senão é a própria rapariga a escolhe-lo</w:t>
+      </w:r>
+      <w:r>
+        <w:rPr>
+          <w:rFonts w:ascii="Arial" w:hAnsi="Arial" w:cs="Arial"/>
+          <w:lang w:val="pt-PT"/>
+        </w:rPr>
+        <w:t>,</w:t>
+      </w:r>
+      <w:r>
+        <w:rPr>
+          <w:rFonts w:ascii="Arial" w:hAnsi="Arial" w:cs="Arial"/>
+          <w:lang w:val="pt-PT"/>
+        </w:rPr>
+        <w:t xml:space="preserve"> arranjando um bom lugar. E, no final, paga. […] Não pedimos nome</w:t>
+      </w:r>
+      <w:r>
+        <w:rPr>
+          <w:rFonts w:ascii="Arial" w:hAnsi="Arial" w:cs="Arial"/>
+          <w:lang w:val="pt-PT"/>
+        </w:rPr>
+        <w:t>, só se o cliente o requisitar na fatura ou coisa que o valha.</w:t>
+      </w:r>
+    </w:p>
+    <w:p>
+      <w:pPr>
+        <w:jc w:val="both"/>
+        <w:rPr>
+          <w:rFonts w:ascii="Arial" w:hAnsi="Arial" w:cs="Arial"/>
+          <w:lang w:val="pt-PT"/>
+        </w:rPr>
+      </w:pPr>
+    </w:p>
+    <w:p>
+      <w:pPr>
+        <w:jc w:val="both"/>
+        <w:rPr>
+          <w:rFonts w:ascii="Arial" w:hAnsi="Arial" w:cs="Arial"/>
+          <w:b/>
+          <w:lang w:val="pt-PT"/>
+        </w:rPr>
+      </w:pPr>
+      <w:r>
+        <w:rPr>
+          <w:rFonts w:ascii="Arial" w:hAnsi="Arial" w:cs="Arial"/>
+          <w:b/>
+          <w:lang w:val="pt-PT"/>
+        </w:rPr>
+        <w:t>Que tipo de funcionários trabalham neste cinema?</w:t>
+      </w:r>
+    </w:p>
+    <w:p>
+      <w:pPr>
+        <w:rPr>
+          <w:rFonts w:ascii="Arial" w:hAnsi="Arial" w:cs="Arial"/>
+          <w:lang w:val="pt-PT"/>
+        </w:rPr>
+      </w:pPr>
+      <w:r>
+        <w:rPr>
+          <w:rFonts w:ascii="Arial" w:hAnsi="Arial" w:cs="Arial"/>
+          <w:lang w:val="pt-PT"/>
+        </w:rPr>
+        <w:lastRenderedPageBreak/>
+        <w:t>Em principio, temos a bilheteira onde está a pessoa que vende bilhetes</w:t>
+      </w:r>
+      <w:r>
+        <w:rPr>
+          <w:rFonts w:ascii="Arial" w:hAnsi="Arial" w:cs="Arial"/>
+          <w:lang w:val="pt-PT"/>
+        </w:rPr>
+        <w:t>.</w:t>
+      </w:r>
+      <w:r>
+        <w:rPr>
+          <w:rFonts w:ascii="Arial" w:hAnsi="Arial" w:cs="Arial"/>
+          <w:lang w:val="pt-PT"/>
+        </w:rPr>
+        <w:t xml:space="preserve"> </w:t>
+      </w:r>
+      <w:r>
+        <w:rPr>
+          <w:rFonts w:ascii="Arial" w:hAnsi="Arial" w:cs="Arial"/>
+          <w:lang w:val="pt-PT"/>
+        </w:rPr>
+        <w:t>T</w:t>
+      </w:r>
+      <w:r>
+        <w:rPr>
+          <w:rFonts w:ascii="Arial" w:hAnsi="Arial" w:cs="Arial"/>
+          <w:lang w:val="pt-PT"/>
+        </w:rPr>
+        <w:t>emos uma outra pessoa à porta da sala</w:t>
+      </w:r>
+      <w:r>
+        <w:rPr>
+          <w:rFonts w:ascii="Arial" w:hAnsi="Arial" w:cs="Arial"/>
+          <w:lang w:val="pt-PT"/>
+        </w:rPr>
+        <w:t>. Como o nosso projeto</w:t>
+      </w:r>
+      <w:r>
+        <w:rPr>
+          <w:rFonts w:ascii="Arial" w:hAnsi="Arial" w:cs="Arial"/>
+          <w:lang w:val="pt-PT"/>
+        </w:rPr>
+        <w:t>r é automático</w:t>
+      </w:r>
+      <w:r>
+        <w:rPr>
+          <w:rFonts w:ascii="Arial" w:hAnsi="Arial" w:cs="Arial"/>
+          <w:lang w:val="pt-PT"/>
+        </w:rPr>
+        <w:t>, chegam duas pessoas para ter as portas abertas porque a máquina toca os fil</w:t>
+      </w:r>
+      <w:r>
+        <w:rPr>
+          <w:rFonts w:ascii="Arial" w:hAnsi="Arial" w:cs="Arial"/>
+          <w:lang w:val="pt-PT"/>
+        </w:rPr>
+        <w:t>mes, faz o</w:t>
+      </w:r>
+      <w:r>
+        <w:rPr>
+          <w:rFonts w:ascii="Arial" w:hAnsi="Arial" w:cs="Arial"/>
+          <w:lang w:val="pt-PT"/>
+        </w:rPr>
+        <w:t>s intervalos e retoma automaticamente.</w:t>
+      </w:r>
+    </w:p>
+    <w:p>
+      <w:pPr>
+        <w:rPr>
+          <w:rFonts w:ascii="Arial" w:hAnsi="Arial" w:cs="Arial"/>
+          <w:lang w:val="pt-PT"/>
+        </w:rPr>
+      </w:pPr>
+    </w:p>
+    <w:p>
+      <w:pPr>
+        <w:rPr>
+          <w:rFonts w:ascii="Arial" w:hAnsi="Arial" w:cs="Arial"/>
+          <w:b/>
+          <w:lang w:val="pt-PT"/>
+        </w:rPr>
+      </w:pPr>
+      <w:r>
+        <w:rPr>
+          <w:rFonts w:ascii="Arial" w:hAnsi="Arial" w:cs="Arial"/>
+          <w:b/>
+          <w:lang w:val="pt-PT"/>
+        </w:rPr>
+        <w:t>Os sistemas de venda de bilhetes e de venda de produto estão interligados?</w:t>
+      </w:r>
+    </w:p>
+    <w:p>
+      <w:pPr>
+        <w:rPr>
+          <w:rFonts w:ascii="Arial" w:hAnsi="Arial" w:cs="Arial"/>
+          <w:lang w:val="pt-PT"/>
+        </w:rPr>
+      </w:pPr>
+      <w:r>
+        <w:rPr>
+          <w:rFonts w:ascii="Arial" w:hAnsi="Arial" w:cs="Arial"/>
+          <w:lang w:val="pt-PT"/>
+        </w:rPr>
+        <w:t xml:space="preserve">Não, é separado. {Apontando para o balcão do café} Ali, está o café, e, depois, está a bilheteira. Por exemplo, uma pessoa compra um bilhete e a seguir é que compra os produtos do café, não é pago em simultâneo. […] </w:t>
+      </w:r>
+      <w:r>
+        <w:rPr>
+          <w:rFonts w:ascii="Arial" w:hAnsi="Arial" w:cs="Arial"/>
+          <w:lang w:val="pt-PT"/>
+        </w:rPr>
+        <w:t>É, assim,</w:t>
+      </w:r>
+      <w:r>
+        <w:rPr>
+          <w:rFonts w:ascii="Arial" w:hAnsi="Arial" w:cs="Arial"/>
+          <w:lang w:val="pt-PT"/>
+        </w:rPr>
+        <w:t xml:space="preserve"> que se faz em todos os cinemas</w:t>
+      </w:r>
+      <w:r>
+        <w:rPr>
+          <w:rFonts w:ascii="Arial" w:hAnsi="Arial" w:cs="Arial"/>
+          <w:lang w:val="pt-PT"/>
+        </w:rPr>
+        <w:t>.</w:t>
+      </w:r>
+    </w:p>
+    <w:p>
+      <w:pPr>
+        <w:rPr>
+          <w:rFonts w:ascii="Arial" w:hAnsi="Arial" w:cs="Arial"/>
+          <w:lang w:val="pt-PT"/>
+        </w:rPr>
+      </w:pPr>
+    </w:p>
+    <w:p>
+      <w:pPr>
+        <w:rPr>
+          <w:rFonts w:ascii="Arial" w:hAnsi="Arial" w:cs="Arial"/>
+          <w:b/>
+          <w:lang w:val="pt-PT"/>
+        </w:rPr>
+      </w:pPr>
+      <w:r>
+        <w:rPr>
+          <w:rFonts w:ascii="Arial" w:hAnsi="Arial" w:cs="Arial"/>
+          <w:b/>
+          <w:lang w:val="pt-PT"/>
+        </w:rPr>
+        <w:t xml:space="preserve">Quais são as informações que </w:t>
+      </w:r>
+      <w:r>
+        <w:rPr>
+          <w:rFonts w:ascii="Arial" w:hAnsi="Arial" w:cs="Arial"/>
+          <w:b/>
+          <w:lang w:val="pt-PT"/>
+        </w:rPr>
+        <w:t>os funcionários têm</w:t>
+      </w:r>
+      <w:r>
+        <w:rPr>
+          <w:rFonts w:ascii="Arial" w:hAnsi="Arial" w:cs="Arial"/>
+          <w:b/>
+          <w:lang w:val="pt-PT"/>
+        </w:rPr>
+        <w:t xml:space="preserve"> acesso pelo sistema</w:t>
+      </w:r>
+      <w:r>
+        <w:rPr>
+          <w:rFonts w:ascii="Arial" w:hAnsi="Arial" w:cs="Arial"/>
+          <w:b/>
+          <w:lang w:val="pt-PT"/>
+        </w:rPr>
+        <w:t>?</w:t>
+      </w:r>
+    </w:p>
+    <w:p>
+      <w:pPr>
+        <w:rPr>
+          <w:rFonts w:ascii="Arial" w:hAnsi="Arial" w:cs="Arial"/>
+          <w:lang w:val="pt-PT"/>
+        </w:rPr>
+      </w:pPr>
+      <w:r>
+        <w:rPr>
+          <w:rFonts w:ascii="Arial" w:hAnsi="Arial" w:cs="Arial"/>
+          <w:lang w:val="pt-PT"/>
+        </w:rPr>
+        <w:t>Podem ver as classificações</w:t>
+      </w:r>
+      <w:r>
+        <w:rPr>
+          <w:rFonts w:ascii="Arial" w:hAnsi="Arial" w:cs="Arial"/>
+          <w:lang w:val="pt-PT"/>
+        </w:rPr>
+        <w:t>, o número de lugares vazios…</w:t>
+      </w:r>
+    </w:p>
+    <w:p>
+      <w:pPr>
+        <w:rPr>
+          <w:rFonts w:ascii="Arial" w:hAnsi="Arial" w:cs="Arial"/>
+          <w:lang w:val="pt-PT"/>
+        </w:rPr>
+      </w:pPr>
+    </w:p>
+    <w:p>
+      <w:pPr>
+        <w:rPr>
+          <w:rFonts w:ascii="Arial" w:hAnsi="Arial" w:cs="Arial"/>
+          <w:b/>
+          <w:lang w:val="pt-PT"/>
+        </w:rPr>
+      </w:pPr>
+      <w:r>
+        <w:rPr>
+          <w:rFonts w:ascii="Arial" w:hAnsi="Arial" w:cs="Arial"/>
+          <w:b/>
+          <w:lang w:val="pt-PT"/>
+        </w:rPr>
+        <w:t>O que é que o seu</w:t>
+      </w:r>
+      <w:r>
+        <w:rPr>
+          <w:rFonts w:ascii="Arial" w:hAnsi="Arial" w:cs="Arial"/>
+          <w:b/>
+          <w:lang w:val="pt-PT"/>
+        </w:rPr>
+        <w:t xml:space="preserve"> sistema lhe permite ver?</w:t>
+      </w:r>
+    </w:p>
+    <w:p>
+      <w:pPr>
+        <w:rPr>
+          <w:rFonts w:ascii="Arial" w:hAnsi="Arial" w:cs="Arial"/>
+          <w:lang w:val="pt-PT"/>
+        </w:rPr>
+      </w:pPr>
+      <w:r>
+        <w:rPr>
+          <w:rFonts w:ascii="Arial" w:hAnsi="Arial" w:cs="Arial"/>
+          <w:lang w:val="pt-PT"/>
+        </w:rPr>
+        <w:t>Todos os sistemas de todos os cinemas do país estão ligados ao ICA. O ICA sabe tudo e mais alguma coisa dos cinemas em Portugal: os bilhetes vendidos, a receita de cada, os filmes com menos e mais sucesso, tudo!</w:t>
+      </w:r>
+    </w:p>
+    <w:p>
+      <w:pPr>
+        <w:rPr>
+          <w:rFonts w:ascii="Arial" w:hAnsi="Arial" w:cs="Arial"/>
+          <w:lang w:val="pt-PT"/>
+        </w:rPr>
+      </w:pPr>
+    </w:p>
+    <w:p>
+      <w:pPr>
+        <w:rPr>
+          <w:rFonts w:ascii="Arial" w:hAnsi="Arial" w:cs="Arial"/>
+          <w:b/>
+          <w:lang w:val="pt-PT"/>
+        </w:rPr>
+      </w:pPr>
+      <w:r>
+        <w:rPr>
+          <w:rFonts w:ascii="Arial" w:hAnsi="Arial" w:cs="Arial"/>
+          <w:b/>
+          <w:lang w:val="pt-PT"/>
+        </w:rPr>
+        <w:t>O seu sistema sabe que funcionário fez cada venda?</w:t>
+      </w:r>
+    </w:p>
+    <w:p>
+      <w:pPr>
+        <w:rPr>
+          <w:rFonts w:ascii="Arial" w:hAnsi="Arial" w:cs="Arial"/>
+          <w:lang w:val="pt-PT"/>
+        </w:rPr>
+      </w:pPr>
+      <w:r>
+        <w:rPr>
+          <w:rFonts w:ascii="Arial" w:hAnsi="Arial" w:cs="Arial"/>
+          <w:lang w:val="pt-PT"/>
+        </w:rPr>
+        <w:t>Quando pedimos ao ICA as informações respetivas ao nosso cinem</w:t>
+      </w:r>
+      <w:r>
+        <w:rPr>
+          <w:rFonts w:ascii="Arial" w:hAnsi="Arial" w:cs="Arial"/>
+          <w:lang w:val="pt-PT"/>
+        </w:rPr>
+        <w:t>a, podemos saber que funcionária</w:t>
+      </w:r>
+      <w:r>
+        <w:rPr>
+          <w:rFonts w:ascii="Arial" w:hAnsi="Arial" w:cs="Arial"/>
+          <w:lang w:val="pt-PT"/>
+        </w:rPr>
+        <w:t xml:space="preserve"> vendeu tal bilhete. </w:t>
+      </w:r>
+      <w:r>
+        <w:rPr>
+          <w:rFonts w:ascii="Arial" w:hAnsi="Arial" w:cs="Arial"/>
+          <w:lang w:val="pt-PT"/>
+        </w:rPr>
+        <w:t xml:space="preserve">[…] </w:t>
+      </w:r>
+      <w:r>
+        <w:rPr>
+          <w:rFonts w:ascii="Arial" w:hAnsi="Arial" w:cs="Arial"/>
+          <w:lang w:val="pt-PT"/>
+        </w:rPr>
+        <w:t>Sabemos apenas o nome delas através de um código característico</w:t>
+      </w:r>
+      <w:r>
+        <w:rPr>
+          <w:rFonts w:ascii="Arial" w:hAnsi="Arial" w:cs="Arial"/>
+          <w:lang w:val="pt-PT"/>
+        </w:rPr>
+        <w:t xml:space="preserve"> único</w:t>
+      </w:r>
+      <w:r>
+        <w:rPr>
+          <w:rFonts w:ascii="Arial" w:hAnsi="Arial" w:cs="Arial"/>
+          <w:lang w:val="pt-PT"/>
+        </w:rPr>
+        <w:t xml:space="preserve"> de cada uma.</w:t>
+      </w:r>
+    </w:p>
+    <w:p>
+      <w:pPr>
+        <w:rPr>
+          <w:rFonts w:ascii="Arial" w:hAnsi="Arial" w:cs="Arial"/>
+          <w:lang w:val="pt-PT"/>
+        </w:rPr>
+      </w:pPr>
+    </w:p>
+    <w:p>
+      <w:pPr>
+        <w:rPr>
+          <w:rFonts w:ascii="Arial" w:hAnsi="Arial" w:cs="Arial"/>
+          <w:b/>
+          <w:lang w:val="pt-PT"/>
+        </w:rPr>
+      </w:pPr>
+      <w:r>
+        <w:rPr>
+          <w:rFonts w:ascii="Arial" w:hAnsi="Arial" w:cs="Arial"/>
+          <w:b/>
+          <w:lang w:val="pt-PT"/>
+        </w:rPr>
+        <w:t>O que é que o seu bar vende?</w:t>
+      </w:r>
+    </w:p>
+    <w:p>
+      <w:pPr>
+        <w:rPr>
+          <w:rFonts w:ascii="Arial" w:hAnsi="Arial" w:cs="Arial"/>
+          <w:lang w:val="pt-PT"/>
+        </w:rPr>
+      </w:pPr>
+      <w:r>
+        <w:rPr>
+          <w:rFonts w:ascii="Arial" w:hAnsi="Arial" w:cs="Arial"/>
+          <w:lang w:val="pt-PT"/>
+        </w:rPr>
+        <w:t>Só chocolates, pipocas e bebidas. Mais nada!</w:t>
+      </w:r>
+    </w:p>
+    <w:p>
+      <w:pPr>
+        <w:rPr>
+          <w:rFonts w:ascii="Arial" w:hAnsi="Arial" w:cs="Arial"/>
+          <w:lang w:val="pt-PT"/>
+        </w:rPr>
+      </w:pPr>
+    </w:p>
+    <w:p>
+      <w:pPr>
+        <w:rPr>
+          <w:rFonts w:ascii="Arial" w:hAnsi="Arial" w:cs="Arial"/>
+          <w:lang w:val="pt-PT"/>
+        </w:rPr>
+      </w:pPr>
       <w:bookmarkStart w:id="0" w:name="_GoBack"/>
       <w:bookmarkEnd w:id="0"/>
-      <w:r>
-        <w:rPr>
-          <w:rFonts w:ascii="Arial" w:hAnsi="Arial" w:cs="Arial"/>
-          <w:b/>
-          <w:lang w:val="pt-PT"/>
-        </w:rPr>
-        <w:t xml:space="preserve"> cinema</w:t>
-      </w:r>
-      <w:r>
-        <w:rPr>
-          <w:rFonts w:ascii="Arial" w:hAnsi="Arial" w:cs="Arial"/>
-          <w:b/>
-          <w:lang w:val="pt-PT"/>
-        </w:rPr>
-        <w:t>?</w:t>
-      </w:r>
-    </w:p>
-    <w:p>
-      <w:pPr>
-        <w:jc w:val="both"/>
-        <w:rPr>
-          <w:rFonts w:ascii="Arial" w:hAnsi="Arial" w:cs="Arial"/>
-          <w:lang w:val="pt-PT"/>
-        </w:rPr>
-      </w:pPr>
-      <w:r>
-        <w:rPr>
-          <w:rFonts w:ascii="Arial" w:hAnsi="Arial" w:cs="Arial"/>
-          <w:lang w:val="pt-PT"/>
-        </w:rPr>
-        <w:t>Aparece a empresas, o número da sala, o lugar que “comprou”, valor… e mais nada.</w:t>
-      </w:r>
-    </w:p>
-    <w:p>
-      <w:pPr>
-        <w:jc w:val="both"/>
-        <w:rPr>
-          <w:rFonts w:ascii="Arial" w:hAnsi="Arial" w:cs="Arial"/>
-          <w:lang w:val="pt-PT"/>
-        </w:rPr>
-      </w:pPr>
-    </w:p>
-    <w:p>
-      <w:pPr>
-        <w:jc w:val="both"/>
-        <w:rPr>
-          <w:rFonts w:ascii="Arial" w:hAnsi="Arial" w:cs="Arial"/>
-          <w:b/>
-          <w:lang w:val="pt-PT"/>
-        </w:rPr>
-      </w:pPr>
-      <w:r>
-        <w:rPr>
-          <w:rFonts w:ascii="Arial" w:hAnsi="Arial" w:cs="Arial"/>
-          <w:b/>
-          <w:lang w:val="pt-PT"/>
-        </w:rPr>
-        <w:t>Como é tratada a classificação etária dos filmes?</w:t>
-      </w:r>
-    </w:p>
-    <w:p>
-      <w:pPr>
-        <w:jc w:val="both"/>
-        <w:rPr>
-          <w:rFonts w:ascii="Arial" w:hAnsi="Arial" w:cs="Arial"/>
-          <w:lang w:val="pt-PT"/>
-        </w:rPr>
-      </w:pPr>
-      <w:r>
-        <w:rPr>
-          <w:rFonts w:ascii="Arial" w:hAnsi="Arial" w:cs="Arial"/>
-          <w:lang w:val="pt-PT"/>
-        </w:rPr>
-        <w:t>Na bilheteira, temos uma lista com os filmes com as respetivas classificações. […] Um filme é classificado para maiores de 6 – para todas as idades -, maiores de 12, maiores de 14, maiores de 16 e maiores de 18 – interdito a menores de 18 – que só passo quando a faixa etár</w:t>
-      </w:r>
-      <w:r>
-        <w:rPr>
-          <w:rFonts w:ascii="Arial" w:hAnsi="Arial" w:cs="Arial"/>
-          <w:lang w:val="pt-PT"/>
-        </w:rPr>
-        <w:t xml:space="preserve">ia é justificada pela violência ou coisa assim. Para uma distribuidora poder alugar um filme, tem </w:t>
-      </w:r>
-      <w:r>
-        <w:rPr>
-          <w:rFonts w:ascii="Arial" w:hAnsi="Arial" w:cs="Arial"/>
-          <w:lang w:val="pt-PT"/>
-        </w:rPr>
-        <w:t>de primeiro</w:t>
-      </w:r>
-      <w:r>
-        <w:rPr>
-          <w:rFonts w:ascii="Arial" w:hAnsi="Arial" w:cs="Arial"/>
-          <w:lang w:val="pt-PT"/>
-        </w:rPr>
-        <w:t xml:space="preserve"> o enviar para o ICA [Instituto do Cinema e Audiovisual] para ser classificado</w:t>
-      </w:r>
-      <w:r>
-        <w:rPr>
-          <w:rFonts w:ascii="Arial" w:hAnsi="Arial" w:cs="Arial"/>
-          <w:lang w:val="pt-PT"/>
-        </w:rPr>
-        <w:t>. E, quando a distribuidora nos entrega o filme, ele traz já essas informações.</w:t>
-      </w:r>
-    </w:p>
-    <w:p>
-      <w:pPr>
-        <w:jc w:val="both"/>
-        <w:rPr>
-          <w:rFonts w:ascii="Arial" w:hAnsi="Arial" w:cs="Arial"/>
-          <w:lang w:val="pt-PT"/>
-        </w:rPr>
-      </w:pPr>
-    </w:p>
-    <w:p>
-      <w:pPr>
-        <w:jc w:val="both"/>
-        <w:rPr>
-          <w:rFonts w:ascii="Arial" w:hAnsi="Arial" w:cs="Arial"/>
-          <w:b/>
-          <w:lang w:val="pt-PT"/>
-        </w:rPr>
-      </w:pPr>
-      <w:r>
-        <w:rPr>
-          <w:rFonts w:ascii="Arial" w:hAnsi="Arial" w:cs="Arial"/>
-          <w:b/>
-          <w:lang w:val="pt-PT"/>
-        </w:rPr>
-        <w:t>Quando um cliente dá entrada</w:t>
-      </w:r>
-      <w:r>
-        <w:rPr>
-          <w:rFonts w:ascii="Arial" w:hAnsi="Arial" w:cs="Arial"/>
-          <w:b/>
-          <w:lang w:val="pt-PT"/>
-        </w:rPr>
-        <w:t>,</w:t>
-      </w:r>
-      <w:r>
-        <w:rPr>
-          <w:rFonts w:ascii="Arial" w:hAnsi="Arial" w:cs="Arial"/>
-          <w:b/>
-          <w:lang w:val="pt-PT"/>
-        </w:rPr>
-        <w:t xml:space="preserve"> o que guardam dele?</w:t>
-      </w:r>
-    </w:p>
-    <w:p>
-      <w:pPr>
-        <w:jc w:val="both"/>
-        <w:rPr>
-          <w:rFonts w:ascii="Arial" w:hAnsi="Arial" w:cs="Arial"/>
-          <w:lang w:val="pt-PT"/>
-        </w:rPr>
-      </w:pPr>
-      <w:r>
-        <w:rPr>
-          <w:rFonts w:ascii="Arial" w:hAnsi="Arial" w:cs="Arial"/>
-          <w:lang w:val="pt-PT"/>
-        </w:rPr>
-        <w:t>O cliente chega-se à bilheteira. Diz que quer um bilhete. Diz qual é o filme e a rapariga que está lá, na bilheteira, clica para aparecer a sala e</w:t>
-      </w:r>
-      <w:r>
-        <w:rPr>
-          <w:rFonts w:ascii="Arial" w:hAnsi="Arial" w:cs="Arial"/>
-          <w:lang w:val="pt-PT"/>
-        </w:rPr>
-        <w:t>,</w:t>
-      </w:r>
-      <w:r>
-        <w:rPr>
-          <w:rFonts w:ascii="Arial" w:hAnsi="Arial" w:cs="Arial"/>
-          <w:lang w:val="pt-PT"/>
-        </w:rPr>
-        <w:t xml:space="preserve"> se ele quiser</w:t>
-      </w:r>
-      <w:r>
-        <w:rPr>
-          <w:rFonts w:ascii="Arial" w:hAnsi="Arial" w:cs="Arial"/>
-          <w:lang w:val="pt-PT"/>
-        </w:rPr>
-        <w:t>,</w:t>
-      </w:r>
-      <w:r>
-        <w:rPr>
-          <w:rFonts w:ascii="Arial" w:hAnsi="Arial" w:cs="Arial"/>
-          <w:lang w:val="pt-PT"/>
-        </w:rPr>
-        <w:t xml:space="preserve"> escolhe</w:t>
-      </w:r>
-      <w:r>
-        <w:rPr>
-          <w:rFonts w:ascii="Arial" w:hAnsi="Arial" w:cs="Arial"/>
-          <w:lang w:val="pt-PT"/>
-        </w:rPr>
-        <w:t xml:space="preserve"> </w:t>
-      </w:r>
-      <w:r>
-        <w:rPr>
-          <w:rFonts w:ascii="Arial" w:hAnsi="Arial" w:cs="Arial"/>
-          <w:lang w:val="pt-PT"/>
-        </w:rPr>
-        <w:t>senão é a própria rapariga a escolhe-lo</w:t>
-      </w:r>
-      <w:r>
-        <w:rPr>
-          <w:rFonts w:ascii="Arial" w:hAnsi="Arial" w:cs="Arial"/>
-          <w:lang w:val="pt-PT"/>
-        </w:rPr>
-        <w:t>,</w:t>
-      </w:r>
-      <w:r>
-        <w:rPr>
-          <w:rFonts w:ascii="Arial" w:hAnsi="Arial" w:cs="Arial"/>
-          <w:lang w:val="pt-PT"/>
-        </w:rPr>
-        <w:t xml:space="preserve"> arranjando um bom lugar. E, no final, paga. […] Não pedimos nome</w:t>
-      </w:r>
-      <w:r>
-        <w:rPr>
-          <w:rFonts w:ascii="Arial" w:hAnsi="Arial" w:cs="Arial"/>
-          <w:lang w:val="pt-PT"/>
-        </w:rPr>
-        <w:t>, só se o cliente o requisitar na fatura ou coisa que o valha.</w:t>
-      </w:r>
-    </w:p>
-    <w:p>
-      <w:pPr>
-        <w:jc w:val="both"/>
-        <w:rPr>
-          <w:rFonts w:ascii="Arial" w:hAnsi="Arial" w:cs="Arial"/>
-          <w:lang w:val="pt-PT"/>
-        </w:rPr>
-      </w:pPr>
-    </w:p>
-    <w:p>
-      <w:pPr>
-        <w:jc w:val="both"/>
-        <w:rPr>
-          <w:rFonts w:ascii="Arial" w:hAnsi="Arial" w:cs="Arial"/>
-          <w:b/>
-          <w:lang w:val="pt-PT"/>
-        </w:rPr>
-      </w:pPr>
-      <w:r>
-        <w:rPr>
-          <w:rFonts w:ascii="Arial" w:hAnsi="Arial" w:cs="Arial"/>
-          <w:b/>
-          <w:lang w:val="pt-PT"/>
-        </w:rPr>
-        <w:t>Que tipo de funcionários trabalham neste cinema?</w:t>
-      </w:r>
-    </w:p>
-    <w:p>
-      <w:pPr>
-        <w:rPr>
-          <w:rFonts w:ascii="Arial" w:hAnsi="Arial" w:cs="Arial"/>
-          <w:lang w:val="pt-PT"/>
-        </w:rPr>
-      </w:pPr>
-      <w:r>
-        <w:rPr>
-          <w:rFonts w:ascii="Arial" w:hAnsi="Arial" w:cs="Arial"/>
-          <w:lang w:val="pt-PT"/>
-        </w:rPr>
-        <w:lastRenderedPageBreak/>
-        <w:t>Em principio, temos a bilheteira onde está a pessoa que vende bilhetes</w:t>
-      </w:r>
-      <w:r>
-        <w:rPr>
-          <w:rFonts w:ascii="Arial" w:hAnsi="Arial" w:cs="Arial"/>
-          <w:lang w:val="pt-PT"/>
-        </w:rPr>
-        <w:t>.</w:t>
-      </w:r>
-      <w:r>
-        <w:rPr>
-          <w:rFonts w:ascii="Arial" w:hAnsi="Arial" w:cs="Arial"/>
-          <w:lang w:val="pt-PT"/>
-        </w:rPr>
-        <w:t xml:space="preserve"> </w:t>
-      </w:r>
-      <w:r>
-        <w:rPr>
-          <w:rFonts w:ascii="Arial" w:hAnsi="Arial" w:cs="Arial"/>
-          <w:lang w:val="pt-PT"/>
-        </w:rPr>
-        <w:t>T</w:t>
-      </w:r>
-      <w:r>
-        <w:rPr>
-          <w:rFonts w:ascii="Arial" w:hAnsi="Arial" w:cs="Arial"/>
-          <w:lang w:val="pt-PT"/>
-        </w:rPr>
-        <w:t>emos uma outra pessoa à porta da sala</w:t>
-      </w:r>
-      <w:r>
-        <w:rPr>
-          <w:rFonts w:ascii="Arial" w:hAnsi="Arial" w:cs="Arial"/>
-          <w:lang w:val="pt-PT"/>
-        </w:rPr>
-        <w:t>. Como o nosso projeto é automática, chegam duas pessoas para ter as portas abertas porque a máquina toca os fil</w:t>
-      </w:r>
-      <w:r>
-        <w:rPr>
-          <w:rFonts w:ascii="Arial" w:hAnsi="Arial" w:cs="Arial"/>
-          <w:lang w:val="pt-PT"/>
-        </w:rPr>
-        <w:t>mes, faz o</w:t>
-      </w:r>
-      <w:r>
-        <w:rPr>
-          <w:rFonts w:ascii="Arial" w:hAnsi="Arial" w:cs="Arial"/>
-          <w:lang w:val="pt-PT"/>
-        </w:rPr>
-        <w:t>s intervalos e retoma automaticamente.</w:t>
-      </w:r>
-    </w:p>
-    <w:p>
-      <w:pPr>
-        <w:rPr>
-          <w:rFonts w:ascii="Arial" w:hAnsi="Arial" w:cs="Arial"/>
-          <w:lang w:val="pt-PT"/>
-        </w:rPr>
-      </w:pPr>
-    </w:p>
-    <w:p>
-      <w:pPr>
-        <w:rPr>
-          <w:rFonts w:ascii="Arial" w:hAnsi="Arial" w:cs="Arial"/>
-          <w:b/>
-          <w:lang w:val="pt-PT"/>
-        </w:rPr>
-      </w:pPr>
-      <w:r>
-        <w:rPr>
-          <w:rFonts w:ascii="Arial" w:hAnsi="Arial" w:cs="Arial"/>
-          <w:b/>
-          <w:lang w:val="pt-PT"/>
-        </w:rPr>
-        <w:t>Os sistemas de venda de bilhetes e de venda de produto estão interligados?</w:t>
-      </w:r>
-    </w:p>
-    <w:p>
-      <w:pPr>
-        <w:rPr>
-          <w:rFonts w:ascii="Arial" w:hAnsi="Arial" w:cs="Arial"/>
-          <w:lang w:val="pt-PT"/>
-        </w:rPr>
-      </w:pPr>
-      <w:r>
-        <w:rPr>
-          <w:rFonts w:ascii="Arial" w:hAnsi="Arial" w:cs="Arial"/>
-          <w:lang w:val="pt-PT"/>
-        </w:rPr>
-        <w:t xml:space="preserve">Não, é separado. {Apontando para o balcão do café} Ali, está o café, e, depois, está a bilheteira. Por exemplo, uma pessoa compra um bilhete e a seguir é que compra os produtos do café, não é pago em simultâneo. […] </w:t>
-      </w:r>
-      <w:r>
-        <w:rPr>
-          <w:rFonts w:ascii="Arial" w:hAnsi="Arial" w:cs="Arial"/>
-          <w:lang w:val="pt-PT"/>
-        </w:rPr>
-        <w:t>É, assim,</w:t>
-      </w:r>
-      <w:r>
-        <w:rPr>
-          <w:rFonts w:ascii="Arial" w:hAnsi="Arial" w:cs="Arial"/>
-          <w:lang w:val="pt-PT"/>
-        </w:rPr>
-        <w:t xml:space="preserve"> que se faz em todos os cinemas</w:t>
-      </w:r>
-      <w:r>
-        <w:rPr>
-          <w:rFonts w:ascii="Arial" w:hAnsi="Arial" w:cs="Arial"/>
-          <w:lang w:val="pt-PT"/>
-        </w:rPr>
-        <w:t>.</w:t>
-      </w:r>
-    </w:p>
-    <w:p>
-      <w:pPr>
-        <w:rPr>
-          <w:rFonts w:ascii="Arial" w:hAnsi="Arial" w:cs="Arial"/>
-          <w:lang w:val="pt-PT"/>
-        </w:rPr>
-      </w:pPr>
-    </w:p>
-    <w:p>
-      <w:pPr>
-        <w:rPr>
-          <w:rFonts w:ascii="Arial" w:hAnsi="Arial" w:cs="Arial"/>
-          <w:b/>
-          <w:lang w:val="pt-PT"/>
-        </w:rPr>
-      </w:pPr>
-      <w:r>
-        <w:rPr>
-          <w:rFonts w:ascii="Arial" w:hAnsi="Arial" w:cs="Arial"/>
-          <w:b/>
-          <w:lang w:val="pt-PT"/>
-        </w:rPr>
-        <w:t xml:space="preserve">Quais são as informações que </w:t>
-      </w:r>
-      <w:r>
-        <w:rPr>
-          <w:rFonts w:ascii="Arial" w:hAnsi="Arial" w:cs="Arial"/>
-          <w:b/>
-          <w:lang w:val="pt-PT"/>
-        </w:rPr>
-        <w:t>os funcionários têm</w:t>
-      </w:r>
-      <w:r>
-        <w:rPr>
-          <w:rFonts w:ascii="Arial" w:hAnsi="Arial" w:cs="Arial"/>
-          <w:b/>
-          <w:lang w:val="pt-PT"/>
-        </w:rPr>
-        <w:t xml:space="preserve"> acesso pelo sistema</w:t>
-      </w:r>
-      <w:r>
-        <w:rPr>
-          <w:rFonts w:ascii="Arial" w:hAnsi="Arial" w:cs="Arial"/>
-          <w:b/>
-          <w:lang w:val="pt-PT"/>
-        </w:rPr>
-        <w:t>?</w:t>
-      </w:r>
-    </w:p>
-    <w:p>
-      <w:pPr>
-        <w:rPr>
-          <w:rFonts w:ascii="Arial" w:hAnsi="Arial" w:cs="Arial"/>
-          <w:lang w:val="pt-PT"/>
-        </w:rPr>
-      </w:pPr>
-      <w:r>
-        <w:rPr>
-          <w:rFonts w:ascii="Arial" w:hAnsi="Arial" w:cs="Arial"/>
-          <w:lang w:val="pt-PT"/>
-        </w:rPr>
-        <w:t>Podem ver as classificações</w:t>
-      </w:r>
-      <w:r>
-        <w:rPr>
-          <w:rFonts w:ascii="Arial" w:hAnsi="Arial" w:cs="Arial"/>
-          <w:lang w:val="pt-PT"/>
-        </w:rPr>
-        <w:t>, o número de lugares vazios…</w:t>
-      </w:r>
-    </w:p>
-    <w:p>
-      <w:pPr>
-        <w:rPr>
-          <w:rFonts w:ascii="Arial" w:hAnsi="Arial" w:cs="Arial"/>
-          <w:lang w:val="pt-PT"/>
-        </w:rPr>
-      </w:pPr>
-    </w:p>
-    <w:p>
-      <w:pPr>
-        <w:rPr>
-          <w:rFonts w:ascii="Arial" w:hAnsi="Arial" w:cs="Arial"/>
-          <w:b/>
-          <w:lang w:val="pt-PT"/>
-        </w:rPr>
-      </w:pPr>
-      <w:r>
-        <w:rPr>
-          <w:rFonts w:ascii="Arial" w:hAnsi="Arial" w:cs="Arial"/>
-          <w:b/>
-          <w:lang w:val="pt-PT"/>
-        </w:rPr>
-        <w:t>O que é que o seu</w:t>
-      </w:r>
-      <w:r>
-        <w:rPr>
-          <w:rFonts w:ascii="Arial" w:hAnsi="Arial" w:cs="Arial"/>
-          <w:b/>
-          <w:lang w:val="pt-PT"/>
-        </w:rPr>
-        <w:t xml:space="preserve"> sistema lhe permite ver?</w:t>
-      </w:r>
-    </w:p>
-    <w:p>
-      <w:pPr>
-        <w:rPr>
-          <w:rFonts w:ascii="Arial" w:hAnsi="Arial" w:cs="Arial"/>
-          <w:lang w:val="pt-PT"/>
-        </w:rPr>
-      </w:pPr>
-      <w:r>
-        <w:rPr>
-          <w:rFonts w:ascii="Arial" w:hAnsi="Arial" w:cs="Arial"/>
-          <w:lang w:val="pt-PT"/>
-        </w:rPr>
-        <w:t>Todos os sistemas de todos os cinemas do país estão ligados ao ICA. O ICA sabe tudo e mais alguma coisa dos cinemas em Portugal: os bilhetes vendidos, a receita de cada, os filmes com menos e mais sucesso, tudo!</w:t>
-      </w:r>
-    </w:p>
-    <w:p>
-      <w:pPr>
-        <w:rPr>
-          <w:rFonts w:ascii="Arial" w:hAnsi="Arial" w:cs="Arial"/>
-          <w:lang w:val="pt-PT"/>
-        </w:rPr>
-      </w:pPr>
-    </w:p>
-    <w:p>
-      <w:pPr>
-        <w:rPr>
-          <w:rFonts w:ascii="Arial" w:hAnsi="Arial" w:cs="Arial"/>
-          <w:b/>
-          <w:lang w:val="pt-PT"/>
-        </w:rPr>
-      </w:pPr>
-      <w:r>
-        <w:rPr>
-          <w:rFonts w:ascii="Arial" w:hAnsi="Arial" w:cs="Arial"/>
-          <w:b/>
-          <w:lang w:val="pt-PT"/>
-        </w:rPr>
-        <w:t>O seu sistema sabe que funcionário fez cada venda?</w:t>
-      </w:r>
-    </w:p>
-    <w:p>
-      <w:pPr>
-        <w:rPr>
-          <w:rFonts w:ascii="Arial" w:hAnsi="Arial" w:cs="Arial"/>
-          <w:lang w:val="pt-PT"/>
-        </w:rPr>
-      </w:pPr>
-      <w:r>
-        <w:rPr>
-          <w:rFonts w:ascii="Arial" w:hAnsi="Arial" w:cs="Arial"/>
-          <w:lang w:val="pt-PT"/>
-        </w:rPr>
-        <w:t>Quando pedimos ao ICA as informações respetivas ao nosso cinem</w:t>
-      </w:r>
-      <w:r>
-        <w:rPr>
-          <w:rFonts w:ascii="Arial" w:hAnsi="Arial" w:cs="Arial"/>
-          <w:lang w:val="pt-PT"/>
-        </w:rPr>
-        <w:t>a, podemos saber que funcionária</w:t>
-      </w:r>
-      <w:r>
-        <w:rPr>
-          <w:rFonts w:ascii="Arial" w:hAnsi="Arial" w:cs="Arial"/>
-          <w:lang w:val="pt-PT"/>
-        </w:rPr>
-        <w:t xml:space="preserve"> vendeu tal bilhete. </w:t>
-      </w:r>
-      <w:r>
-        <w:rPr>
-          <w:rFonts w:ascii="Arial" w:hAnsi="Arial" w:cs="Arial"/>
-          <w:lang w:val="pt-PT"/>
-        </w:rPr>
-        <w:t xml:space="preserve">[…] </w:t>
-      </w:r>
-      <w:r>
-        <w:rPr>
-          <w:rFonts w:ascii="Arial" w:hAnsi="Arial" w:cs="Arial"/>
-          <w:lang w:val="pt-PT"/>
-        </w:rPr>
-        <w:t>Sabemos apenas o nome delas através de um código característico</w:t>
-      </w:r>
-      <w:r>
-        <w:rPr>
-          <w:rFonts w:ascii="Arial" w:hAnsi="Arial" w:cs="Arial"/>
-          <w:lang w:val="pt-PT"/>
-        </w:rPr>
-        <w:t xml:space="preserve"> único</w:t>
-      </w:r>
-      <w:r>
-        <w:rPr>
-          <w:rFonts w:ascii="Arial" w:hAnsi="Arial" w:cs="Arial"/>
-          <w:lang w:val="pt-PT"/>
-        </w:rPr>
-        <w:t xml:space="preserve"> de cada uma.</w:t>
-      </w:r>
-    </w:p>
-    <w:p>
-      <w:pPr>
-        <w:rPr>
-          <w:rFonts w:ascii="Arial" w:hAnsi="Arial" w:cs="Arial"/>
-          <w:lang w:val="pt-PT"/>
-        </w:rPr>
-      </w:pPr>
-    </w:p>
-    <w:p>
-      <w:pPr>
-        <w:rPr>
-          <w:rFonts w:ascii="Arial" w:hAnsi="Arial" w:cs="Arial"/>
-          <w:b/>
-          <w:lang w:val="pt-PT"/>
-        </w:rPr>
-      </w:pPr>
-      <w:r>
-        <w:rPr>
-          <w:rFonts w:ascii="Arial" w:hAnsi="Arial" w:cs="Arial"/>
-          <w:b/>
-          <w:lang w:val="pt-PT"/>
-        </w:rPr>
-        <w:t>O que é que o seu bar vende?</w:t>
-      </w:r>
-    </w:p>
-    <w:p>
-      <w:pPr>
-        <w:rPr>
-          <w:rFonts w:ascii="Arial" w:hAnsi="Arial" w:cs="Arial"/>
-          <w:lang w:val="pt-PT"/>
-        </w:rPr>
-      </w:pPr>
-      <w:r>
-        <w:rPr>
-          <w:rFonts w:ascii="Arial" w:hAnsi="Arial" w:cs="Arial"/>
-          <w:lang w:val="pt-PT"/>
-        </w:rPr>
-        <w:t>Só chocolates, pipocas e bebidas. Mais nada!</w:t>
-      </w:r>
-    </w:p>
-    <w:p>
-      <w:pPr>
-        <w:rPr>
-          <w:rFonts w:ascii="Arial" w:hAnsi="Arial" w:cs="Arial"/>
-          <w:lang w:val="pt-PT"/>
-        </w:rPr>
-      </w:pPr>
     </w:p>
     <w:p>
       <w:pPr>

</xml_diff>